<commit_message>
Fixed the bug on the Comet and the Sun
</commit_message>
<xml_diff>
--- a/markers.docx
+++ b/markers.docx
@@ -2,6 +2,480 @@
 <file path=word/document.xml><?xml version="1.0" encoding="utf-8"?>
 <w:document xmlns:wpc="http://schemas.microsoft.com/office/word/2010/wordprocessingCanvas" xmlns:cx="http://schemas.microsoft.com/office/drawing/2014/chartex" xmlns:cx1="http://schemas.microsoft.com/office/drawing/2015/9/8/chartex" xmlns:cx2="http://schemas.microsoft.com/office/drawing/2015/10/21/chartex" xmlns:cx3="http://schemas.microsoft.com/office/drawing/2016/5/9/chartex" xmlns:cx4="http://schemas.microsoft.com/office/drawing/2016/5/10/chartex" xmlns:cx5="http://schemas.microsoft.com/office/drawing/2016/5/11/chartex" xmlns:cx6="http://schemas.microsoft.com/office/drawing/2016/5/12/chartex" xmlns:cx7="http://schemas.microsoft.com/office/drawing/2016/5/13/chartex" xmlns:cx8="http://schemas.microsoft.com/office/drawing/2016/5/14/chartex" xmlns:mc="http://schemas.openxmlformats.org/markup-compatibility/2006" xmlns:aink="http://schemas.microsoft.com/office/drawing/2016/ink" xmlns:am3d="http://schemas.microsoft.com/office/drawing/2017/model3d" xmlns:o="urn:schemas-microsoft-com:office:office" xmlns:oel="http://schemas.microsoft.com/office/2019/extlst" xmlns:r="http://schemas.openxmlformats.org/officeDocument/2006/relationships" xmlns:m="http://schemas.openxmlformats.org/officeDocument/2006/math" xmlns:v="urn:schemas-microsoft-com:vml" xmlns:wp14="http://schemas.microsoft.com/office/word/2010/wordprocessingDrawing" xmlns:wp="http://schemas.openxmlformats.org/drawingml/2006/wordprocessingDrawing" xmlns:w10="urn:schemas-microsoft-com:office:word" xmlns:w="http://schemas.openxmlformats.org/wordprocessingml/2006/main" xmlns:w14="http://schemas.microsoft.com/office/word/2010/wordml" xmlns:w15="http://schemas.microsoft.com/office/word/2012/wordml" xmlns:w16cex="http://schemas.microsoft.com/office/word/2018/wordml/cex" xmlns:w16cid="http://schemas.microsoft.com/office/word/2016/wordml/cid" xmlns:w16="http://schemas.microsoft.com/office/word/2018/wordml" xmlns:w16du="http://schemas.microsoft.com/office/word/2023/wordml/word16du" xmlns:w16sdtdh="http://schemas.microsoft.com/office/word/2020/wordml/sdtdatahash" xmlns:w16se="http://schemas.microsoft.com/office/word/2015/wordml/symex" xmlns:wpg="http://schemas.microsoft.com/office/word/2010/wordprocessingGroup" xmlns:wpi="http://schemas.microsoft.com/office/word/2010/wordprocessingInk" xmlns:wne="http://schemas.microsoft.com/office/word/2006/wordml" xmlns:wps="http://schemas.microsoft.com/office/word/2010/wordprocessingShape" mc:Ignorable="w14 w15 w16se w16cid w16 w16cex w16sdtdh w16du wp14">
   <w:body>
+    <w:p>
+      <w:r>
+        <w:rPr>
+          <w:noProof/>
+        </w:rPr>
+        <w:drawing>
+          <wp:inline distT="0" distB="0" distL="0" distR="0" wp14:anchorId="3AC23CF5" wp14:editId="065F281A">
+            <wp:extent cx="3219061" cy="3227509"/>
+            <wp:effectExtent l="0" t="0" r="0" b="0"/>
+            <wp:docPr id="1839244596" name="Image 5" descr="Une image contenant capture d’écran&#10;&#10;Description générée automatiquement"/>
+            <wp:cNvGraphicFramePr>
+              <a:graphicFrameLocks xmlns:a="http://schemas.openxmlformats.org/drawingml/2006/main" noChangeAspect="1"/>
+            </wp:cNvGraphicFramePr>
+            <a:graphic xmlns:a="http://schemas.openxmlformats.org/drawingml/2006/main">
+              <a:graphicData uri="http://schemas.openxmlformats.org/drawingml/2006/picture">
+                <pic:pic xmlns:pic="http://schemas.openxmlformats.org/drawingml/2006/picture">
+                  <pic:nvPicPr>
+                    <pic:cNvPr id="1839244596" name="Image 5" descr="Une image contenant capture d’écran&#10;&#10;Description générée automatiquement"/>
+                    <pic:cNvPicPr/>
+                  </pic:nvPicPr>
+                  <pic:blipFill rotWithShape="1">
+                    <a:blip r:embed="rId4">
+                      <a:extLst>
+                        <a:ext uri="{BEBA8EAE-BF5A-486C-A8C5-ECC9F3942E4B}">
+                          <a14:imgProps xmlns:a14="http://schemas.microsoft.com/office/drawing/2010/main">
+                            <a14:imgLayer r:embed="rId5">
+                              <a14:imgEffect>
+                                <a14:backgroundRemoval t="7901" b="89842" l="9934" r="89845">
+                                  <a14:foregroundMark x1="41722" y1="40632" x2="41943" y2="55756"/>
+                                  <a14:foregroundMark x1="73289" y1="28217" x2="70640" y2="42212"/>
+                                  <a14:foregroundMark x1="53642" y1="30248" x2="51656" y2="28894"/>
+                                  <a14:foregroundMark x1="25166" y1="24153" x2="25166" y2="24153"/>
+                                  <a14:foregroundMark x1="21634" y1="34537" x2="21634" y2="34537"/>
+                                  <a14:foregroundMark x1="62914" y1="10158" x2="62914" y2="10158"/>
+                                  <a14:foregroundMark x1="86534" y1="46050" x2="86534" y2="46050"/>
+                                  <a14:foregroundMark x1="68653" y1="76072" x2="71082" y2="75169"/>
+                                  <a14:foregroundMark x1="41060" y1="38826" x2="38631" y2="40181"/>
+                                  <a14:foregroundMark x1="27815" y1="16704" x2="22517" y2="16930"/>
+                                  <a14:foregroundMark x1="18102" y1="17833" x2="13466" y2="20316"/>
+                                  <a14:foregroundMark x1="60486" y1="10158" x2="64018" y2="7901"/>
+                                </a14:backgroundRemoval>
+                              </a14:imgEffect>
+                            </a14:imgLayer>
+                          </a14:imgProps>
+                        </a:ext>
+                        <a:ext uri="{28A0092B-C50C-407E-A947-70E740481C1C}">
+                          <a14:useLocalDpi xmlns:a14="http://schemas.microsoft.com/office/drawing/2010/main" val="0"/>
+                        </a:ext>
+                      </a:extLst>
+                    </a:blip>
+                    <a:srcRect r="2464"/>
+                    <a:stretch/>
+                  </pic:blipFill>
+                  <pic:spPr bwMode="auto">
+                    <a:xfrm>
+                      <a:off x="0" y="0"/>
+                      <a:ext cx="3219877" cy="3228327"/>
+                    </a:xfrm>
+                    <a:prstGeom prst="rect">
+                      <a:avLst/>
+                    </a:prstGeom>
+                    <a:ln>
+                      <a:noFill/>
+                    </a:ln>
+                    <a:extLst>
+                      <a:ext uri="{53640926-AAD7-44D8-BBD7-CCE9431645EC}">
+                        <a14:shadowObscured xmlns:a14="http://schemas.microsoft.com/office/drawing/2010/main"/>
+                      </a:ext>
+                    </a:extLst>
+                  </pic:spPr>
+                </pic:pic>
+              </a:graphicData>
+            </a:graphic>
+          </wp:inline>
+        </w:drawing>
+      </w:r>
+      <w:r>
+        <w:rPr>
+          <w:noProof/>
+        </w:rPr>
+        <w:drawing>
+          <wp:inline distT="0" distB="0" distL="0" distR="0" wp14:anchorId="1F2B213A" wp14:editId="651BEFFA">
+            <wp:extent cx="4220906" cy="4208106"/>
+            <wp:effectExtent l="0" t="0" r="0" b="0"/>
+            <wp:docPr id="946674819" name="Image 6" descr="Une image contenant habits, astronaute, combinaison pressurisée&#10;&#10;Description générée automatiquement"/>
+            <wp:cNvGraphicFramePr>
+              <a:graphicFrameLocks xmlns:a="http://schemas.openxmlformats.org/drawingml/2006/main" noChangeAspect="1"/>
+            </wp:cNvGraphicFramePr>
+            <a:graphic xmlns:a="http://schemas.openxmlformats.org/drawingml/2006/main">
+              <a:graphicData uri="http://schemas.openxmlformats.org/drawingml/2006/picture">
+                <pic:pic xmlns:pic="http://schemas.openxmlformats.org/drawingml/2006/picture">
+                  <pic:nvPicPr>
+                    <pic:cNvPr id="946674819" name="Image 6" descr="Une image contenant habits, astronaute, combinaison pressurisée&#10;&#10;Description générée automatiquement"/>
+                    <pic:cNvPicPr/>
+                  </pic:nvPicPr>
+                  <pic:blipFill rotWithShape="1">
+                    <a:blip r:embed="rId6">
+                      <a:extLst>
+                        <a:ext uri="{BEBA8EAE-BF5A-486C-A8C5-ECC9F3942E4B}">
+                          <a14:imgProps xmlns:a14="http://schemas.microsoft.com/office/drawing/2010/main">
+                            <a14:imgLayer r:embed="rId7">
+                              <a14:imgEffect>
+                                <a14:backgroundRemoval t="7500" b="95893" l="9695" r="89767">
+                                  <a14:foregroundMark x1="45242" y1="87143" x2="49372" y2="96071"/>
+                                  <a14:foregroundMark x1="39856" y1="11250" x2="47038" y2="7500"/>
+                                </a14:backgroundRemoval>
+                              </a14:imgEffect>
+                            </a14:imgLayer>
+                          </a14:imgProps>
+                        </a:ext>
+                        <a:ext uri="{28A0092B-C50C-407E-A947-70E740481C1C}">
+                          <a14:useLocalDpi xmlns:a14="http://schemas.microsoft.com/office/drawing/2010/main" val="0"/>
+                        </a:ext>
+                      </a:extLst>
+                    </a:blip>
+                    <a:srcRect b="837"/>
+                    <a:stretch/>
+                  </pic:blipFill>
+                  <pic:spPr bwMode="auto">
+                    <a:xfrm>
+                      <a:off x="0" y="0"/>
+                      <a:ext cx="4221662" cy="4208860"/>
+                    </a:xfrm>
+                    <a:prstGeom prst="rect">
+                      <a:avLst/>
+                    </a:prstGeom>
+                    <a:ln>
+                      <a:noFill/>
+                    </a:ln>
+                    <a:extLst>
+                      <a:ext uri="{53640926-AAD7-44D8-BBD7-CCE9431645EC}">
+                        <a14:shadowObscured xmlns:a14="http://schemas.microsoft.com/office/drawing/2010/main"/>
+                      </a:ext>
+                    </a:extLst>
+                  </pic:spPr>
+                </pic:pic>
+              </a:graphicData>
+            </a:graphic>
+          </wp:inline>
+        </w:drawing>
+      </w:r>
+      <w:r>
+        <w:rPr>
+          <w:noProof/>
+        </w:rPr>
+        <w:lastRenderedPageBreak/>
+        <w:drawing>
+          <wp:inline distT="0" distB="0" distL="0" distR="0" wp14:anchorId="1416CC95" wp14:editId="365B88B9">
+            <wp:extent cx="4237087" cy="4305673"/>
+            <wp:effectExtent l="0" t="0" r="0" b="0"/>
+            <wp:docPr id="404355623" name="Image 7" descr="Une image contenant capture d’écran, art&#10;&#10;Description générée automatiquement"/>
+            <wp:cNvGraphicFramePr>
+              <a:graphicFrameLocks xmlns:a="http://schemas.openxmlformats.org/drawingml/2006/main" noChangeAspect="1"/>
+            </wp:cNvGraphicFramePr>
+            <a:graphic xmlns:a="http://schemas.openxmlformats.org/drawingml/2006/main">
+              <a:graphicData uri="http://schemas.openxmlformats.org/drawingml/2006/picture">
+                <pic:pic xmlns:pic="http://schemas.openxmlformats.org/drawingml/2006/picture">
+                  <pic:nvPicPr>
+                    <pic:cNvPr id="404355623" name="Image 7" descr="Une image contenant capture d’écran, art&#10;&#10;Description générée automatiquement"/>
+                    <pic:cNvPicPr/>
+                  </pic:nvPicPr>
+                  <pic:blipFill>
+                    <a:blip r:embed="rId8">
+                      <a:extLst>
+                        <a:ext uri="{BEBA8EAE-BF5A-486C-A8C5-ECC9F3942E4B}">
+                          <a14:imgProps xmlns:a14="http://schemas.microsoft.com/office/drawing/2010/main">
+                            <a14:imgLayer r:embed="rId9">
+                              <a14:imgEffect>
+                                <a14:backgroundRemoval t="4602" b="95752" l="9532" r="89568">
+                                  <a14:foregroundMark x1="34353" y1="84602" x2="44245" y2="90796"/>
+                                  <a14:foregroundMark x1="44245" y1="90796" x2="52698" y2="86018"/>
+                                  <a14:foregroundMark x1="50899" y1="91150" x2="40647" y2="95929"/>
+                                  <a14:foregroundMark x1="40647" y1="95929" x2="36871" y2="93982"/>
+                                  <a14:foregroundMark x1="50360" y1="25310" x2="51259" y2="23717"/>
+                                  <a14:foregroundMark x1="47302" y1="12035" x2="47122" y2="4602"/>
+                                </a14:backgroundRemoval>
+                              </a14:imgEffect>
+                            </a14:imgLayer>
+                          </a14:imgProps>
+                        </a:ext>
+                        <a:ext uri="{28A0092B-C50C-407E-A947-70E740481C1C}">
+                          <a14:useLocalDpi xmlns:a14="http://schemas.microsoft.com/office/drawing/2010/main" val="0"/>
+                        </a:ext>
+                      </a:extLst>
+                    </a:blip>
+                    <a:stretch>
+                      <a:fillRect/>
+                    </a:stretch>
+                  </pic:blipFill>
+                  <pic:spPr>
+                    <a:xfrm>
+                      <a:off x="0" y="0"/>
+                      <a:ext cx="4237087" cy="4305673"/>
+                    </a:xfrm>
+                    <a:prstGeom prst="rect">
+                      <a:avLst/>
+                    </a:prstGeom>
+                  </pic:spPr>
+                </pic:pic>
+              </a:graphicData>
+            </a:graphic>
+          </wp:inline>
+        </w:drawing>
+      </w:r>
+      <w:r>
+        <w:rPr>
+          <w:noProof/>
+        </w:rPr>
+        <w:drawing>
+          <wp:inline distT="0" distB="0" distL="0" distR="0" wp14:anchorId="6E8C5370" wp14:editId="2BE9866D">
+            <wp:extent cx="3063505" cy="2911092"/>
+            <wp:effectExtent l="0" t="0" r="0" b="0"/>
+            <wp:docPr id="1171135034" name="Image 8" descr="Une image contenant cercle, art&#10;&#10;Description générée automatiquement"/>
+            <wp:cNvGraphicFramePr>
+              <a:graphicFrameLocks xmlns:a="http://schemas.openxmlformats.org/drawingml/2006/main" noChangeAspect="1"/>
+            </wp:cNvGraphicFramePr>
+            <a:graphic xmlns:a="http://schemas.openxmlformats.org/drawingml/2006/main">
+              <a:graphicData uri="http://schemas.openxmlformats.org/drawingml/2006/picture">
+                <pic:pic xmlns:pic="http://schemas.openxmlformats.org/drawingml/2006/picture">
+                  <pic:nvPicPr>
+                    <pic:cNvPr id="1171135034" name="Image 8" descr="Une image contenant cercle, art&#10;&#10;Description générée automatiquement"/>
+                    <pic:cNvPicPr/>
+                  </pic:nvPicPr>
+                  <pic:blipFill>
+                    <a:blip r:embed="rId10">
+                      <a:extLst>
+                        <a:ext uri="{BEBA8EAE-BF5A-486C-A8C5-ECC9F3942E4B}">
+                          <a14:imgProps xmlns:a14="http://schemas.microsoft.com/office/drawing/2010/main">
+                            <a14:imgLayer r:embed="rId11">
+                              <a14:imgEffect>
+                                <a14:backgroundRemoval t="8377" b="92408" l="9453" r="91294">
+                                  <a14:foregroundMark x1="38308" y1="11257" x2="55970" y2="10733"/>
+                                  <a14:foregroundMark x1="54478" y1="9162" x2="48259" y2="8377"/>
+                                  <a14:foregroundMark x1="90299" y1="38220" x2="91542" y2="49476"/>
+                                  <a14:foregroundMark x1="47264" y1="92408" x2="56468" y2="89791"/>
+                                </a14:backgroundRemoval>
+                              </a14:imgEffect>
+                            </a14:imgLayer>
+                          </a14:imgProps>
+                        </a:ext>
+                        <a:ext uri="{28A0092B-C50C-407E-A947-70E740481C1C}">
+                          <a14:useLocalDpi xmlns:a14="http://schemas.microsoft.com/office/drawing/2010/main" val="0"/>
+                        </a:ext>
+                      </a:extLst>
+                    </a:blip>
+                    <a:stretch>
+                      <a:fillRect/>
+                    </a:stretch>
+                  </pic:blipFill>
+                  <pic:spPr>
+                    <a:xfrm>
+                      <a:off x="0" y="0"/>
+                      <a:ext cx="3063505" cy="2911092"/>
+                    </a:xfrm>
+                    <a:prstGeom prst="rect">
+                      <a:avLst/>
+                    </a:prstGeom>
+                  </pic:spPr>
+                </pic:pic>
+              </a:graphicData>
+            </a:graphic>
+          </wp:inline>
+        </w:drawing>
+      </w:r>
+      <w:r>
+        <w:rPr>
+          <w:noProof/>
+        </w:rPr>
+        <w:drawing>
+          <wp:inline distT="0" distB="0" distL="0" distR="0" wp14:anchorId="329E5C00" wp14:editId="52A65CC7">
+            <wp:extent cx="3292125" cy="3292125"/>
+            <wp:effectExtent l="0" t="0" r="0" b="0"/>
+            <wp:docPr id="1363104813" name="Image 9" descr="Une image contenant clipart, illustration, dessin, dessin humoristique&#10;&#10;Description générée automatiquement"/>
+            <wp:cNvGraphicFramePr>
+              <a:graphicFrameLocks xmlns:a="http://schemas.openxmlformats.org/drawingml/2006/main" noChangeAspect="1"/>
+            </wp:cNvGraphicFramePr>
+            <a:graphic xmlns:a="http://schemas.openxmlformats.org/drawingml/2006/main">
+              <a:graphicData uri="http://schemas.openxmlformats.org/drawingml/2006/picture">
+                <pic:pic xmlns:pic="http://schemas.openxmlformats.org/drawingml/2006/picture">
+                  <pic:nvPicPr>
+                    <pic:cNvPr id="1363104813" name="Image 9" descr="Une image contenant clipart, illustration, dessin, dessin humoristique&#10;&#10;Description générée automatiquement"/>
+                    <pic:cNvPicPr/>
+                  </pic:nvPicPr>
+                  <pic:blipFill>
+                    <a:blip r:embed="rId12">
+                      <a:extLst>
+                        <a:ext uri="{BEBA8EAE-BF5A-486C-A8C5-ECC9F3942E4B}">
+                          <a14:imgProps xmlns:a14="http://schemas.microsoft.com/office/drawing/2010/main">
+                            <a14:imgLayer r:embed="rId13">
+                              <a14:imgEffect>
+                                <a14:backgroundRemoval t="7176" b="93519" l="9954" r="89815">
+                                  <a14:foregroundMark x1="34149" y1="56330" x2="37731" y2="62500"/>
+                                  <a14:foregroundMark x1="62269" y1="90741" x2="64120" y2="93519"/>
+                                  <a14:foregroundMark x1="49074" y1="7176" x2="48148" y2="9491"/>
+                                  <a14:foregroundMark x1="51620" y1="46991" x2="49074" y2="77083"/>
+                                  <a14:foregroundMark x1="33102" y1="40046" x2="33333" y2="48611"/>
+                                  <a14:foregroundMark x1="33565" y1="36806" x2="33102" y2="40046"/>
+                                  <a14:foregroundMark x1="33333" y1="50000" x2="33094" y2="54914"/>
+                                  <a14:foregroundMark x1="33689" y1="59990" x2="34722" y2="61574"/>
+                                  <a14:foregroundMark x1="34028" y1="59028" x2="35648" y2="62731"/>
+                                  <a14:foregroundMark x1="32957" y1="60024" x2="34491" y2="62963"/>
+                                  <a14:foregroundMark x1="32809" y1="60030" x2="35185" y2="63657"/>
+                                  <a14:foregroundMark x1="32639" y1="62037" x2="32145" y2="60060"/>
+                                  <a14:foregroundMark x1="39352" y1="75926" x2="54398" y2="78241"/>
+                                  <a14:foregroundMark x1="66204" y1="42130" x2="65278" y2="38657"/>
+                                  <a14:foregroundMark x1="65509" y1="46296" x2="66435" y2="45833"/>
+                                  <a14:foregroundMark x1="31126" y1="36681" x2="34259" y2="39815"/>
+                                  <a14:foregroundMark x1="32407" y1="36806" x2="37500" y2="33102"/>
+                                  <a14:foregroundMark x1="64120" y1="35648" x2="67361" y2="40509"/>
+                                  <a14:foregroundMark x1="33247" y1="60010" x2="34954" y2="62037"/>
+                                  <a14:foregroundMark x1="31933" y1="60070" x2="33796" y2="62037"/>
+                                  <a14:foregroundMark x1="31225" y1="60102" x2="33333" y2="63194"/>
+                                  <a14:foregroundMark x1="32407" y1="62269" x2="32650" y2="64883"/>
+                                  <a14:foregroundMark x1="36111" y1="75000" x2="49306" y2="81713"/>
+                                  <a14:foregroundMark x1="49306" y1="81713" x2="52546" y2="81481"/>
+                                  <a14:foregroundMark x1="33796" y1="66435" x2="34491" y2="70602"/>
+                                  <a14:foregroundMark x1="32407" y1="50926" x2="30787" y2="58333"/>
+                                  <a14:backgroundMark x1="29167" y1="59028" x2="29167" y2="59028"/>
+                                  <a14:backgroundMark x1="29167" y1="58333" x2="29167" y2="58333"/>
+                                  <a14:backgroundMark x1="29299" y1="58013" x2="29398" y2="60185"/>
+                                  <a14:backgroundMark x1="30556" y1="37269" x2="31944" y2="34491"/>
+                                  <a14:backgroundMark x1="32744" y1="70890" x2="33102" y2="72917"/>
+                                  <a14:backgroundMark x1="31713" y1="65046" x2="32010" y2="66730"/>
+                                </a14:backgroundRemoval>
+                              </a14:imgEffect>
+                            </a14:imgLayer>
+                          </a14:imgProps>
+                        </a:ext>
+                        <a:ext uri="{28A0092B-C50C-407E-A947-70E740481C1C}">
+                          <a14:useLocalDpi xmlns:a14="http://schemas.microsoft.com/office/drawing/2010/main" val="0"/>
+                        </a:ext>
+                      </a:extLst>
+                    </a:blip>
+                    <a:stretch>
+                      <a:fillRect/>
+                    </a:stretch>
+                  </pic:blipFill>
+                  <pic:spPr>
+                    <a:xfrm>
+                      <a:off x="0" y="0"/>
+                      <a:ext cx="3292125" cy="3292125"/>
+                    </a:xfrm>
+                    <a:prstGeom prst="rect">
+                      <a:avLst/>
+                    </a:prstGeom>
+                  </pic:spPr>
+                </pic:pic>
+              </a:graphicData>
+            </a:graphic>
+          </wp:inline>
+        </w:drawing>
+      </w:r>
+      <w:r>
+        <w:rPr>
+          <w:noProof/>
+        </w:rPr>
+        <w:drawing>
+          <wp:inline distT="0" distB="0" distL="0" distR="0" wp14:anchorId="41C3DEE5" wp14:editId="5F6B8F8E">
+            <wp:extent cx="2110923" cy="2110923"/>
+            <wp:effectExtent l="0" t="0" r="0" b="0"/>
+            <wp:docPr id="1510398648" name="Image 10" descr="Une image contenant jaune, capture d’écran, ligne, étoile&#10;&#10;Description générée automatiquement"/>
+            <wp:cNvGraphicFramePr>
+              <a:graphicFrameLocks xmlns:a="http://schemas.openxmlformats.org/drawingml/2006/main" noChangeAspect="1"/>
+            </wp:cNvGraphicFramePr>
+            <a:graphic xmlns:a="http://schemas.openxmlformats.org/drawingml/2006/main">
+              <a:graphicData uri="http://schemas.openxmlformats.org/drawingml/2006/picture">
+                <pic:pic xmlns:pic="http://schemas.openxmlformats.org/drawingml/2006/picture">
+                  <pic:nvPicPr>
+                    <pic:cNvPr id="1510398648" name="Image 10" descr="Une image contenant jaune, capture d’écran, ligne, étoile&#10;&#10;Description générée automatiquement"/>
+                    <pic:cNvPicPr/>
+                  </pic:nvPicPr>
+                  <pic:blipFill>
+                    <a:blip r:embed="rId14">
+                      <a:extLst>
+                        <a:ext uri="{BEBA8EAE-BF5A-486C-A8C5-ECC9F3942E4B}">
+                          <a14:imgProps xmlns:a14="http://schemas.microsoft.com/office/drawing/2010/main">
+                            <a14:imgLayer r:embed="rId15">
+                              <a14:imgEffect>
+                                <a14:backgroundRemoval t="10000" b="90000" l="10000" r="90000">
+                                  <a14:backgroundMark x1="31408" y1="89170" x2="60650" y2="88809"/>
+                                  <a14:backgroundMark x1="60650" y1="88809" x2="62816" y2="89170"/>
+                                </a14:backgroundRemoval>
+                              </a14:imgEffect>
+                            </a14:imgLayer>
+                          </a14:imgProps>
+                        </a:ext>
+                        <a:ext uri="{28A0092B-C50C-407E-A947-70E740481C1C}">
+                          <a14:useLocalDpi xmlns:a14="http://schemas.microsoft.com/office/drawing/2010/main" val="0"/>
+                        </a:ext>
+                      </a:extLst>
+                    </a:blip>
+                    <a:stretch>
+                      <a:fillRect/>
+                    </a:stretch>
+                  </pic:blipFill>
+                  <pic:spPr>
+                    <a:xfrm>
+                      <a:off x="0" y="0"/>
+                      <a:ext cx="2110923" cy="2110923"/>
+                    </a:xfrm>
+                    <a:prstGeom prst="rect">
+                      <a:avLst/>
+                    </a:prstGeom>
+                  </pic:spPr>
+                </pic:pic>
+              </a:graphicData>
+            </a:graphic>
+          </wp:inline>
+        </w:drawing>
+      </w:r>
+      <w:r>
+        <w:rPr>
+          <w:noProof/>
+        </w:rPr>
+        <w:drawing>
+          <wp:inline distT="0" distB="0" distL="0" distR="0" wp14:anchorId="3EE53835" wp14:editId="44AF19E2">
+            <wp:extent cx="1943268" cy="1806097"/>
+            <wp:effectExtent l="0" t="0" r="0" b="0"/>
+            <wp:docPr id="348128178" name="Image 11" descr="Une image contenant jaune, art, Arts créatifs, Papier de bricolage&#10;&#10;Description générée automatiquement"/>
+            <wp:cNvGraphicFramePr>
+              <a:graphicFrameLocks xmlns:a="http://schemas.openxmlformats.org/drawingml/2006/main" noChangeAspect="1"/>
+            </wp:cNvGraphicFramePr>
+            <a:graphic xmlns:a="http://schemas.openxmlformats.org/drawingml/2006/main">
+              <a:graphicData uri="http://schemas.openxmlformats.org/drawingml/2006/picture">
+                <pic:pic xmlns:pic="http://schemas.openxmlformats.org/drawingml/2006/picture">
+                  <pic:nvPicPr>
+                    <pic:cNvPr id="348128178" name="Image 11" descr="Une image contenant jaune, art, Arts créatifs, Papier de bricolage&#10;&#10;Description générée automatiquement"/>
+                    <pic:cNvPicPr/>
+                  </pic:nvPicPr>
+                  <pic:blipFill>
+                    <a:blip r:embed="rId16">
+                      <a:extLst>
+                        <a:ext uri="{BEBA8EAE-BF5A-486C-A8C5-ECC9F3942E4B}">
+                          <a14:imgProps xmlns:a14="http://schemas.microsoft.com/office/drawing/2010/main">
+                            <a14:imgLayer r:embed="rId17">
+                              <a14:imgEffect>
+                                <a14:backgroundRemoval t="8439" b="89873" l="9804" r="89804">
+                                  <a14:foregroundMark x1="50588" y1="10970" x2="50980" y2="8439"/>
+                                </a14:backgroundRemoval>
+                              </a14:imgEffect>
+                            </a14:imgLayer>
+                          </a14:imgProps>
+                        </a:ext>
+                        <a:ext uri="{28A0092B-C50C-407E-A947-70E740481C1C}">
+                          <a14:useLocalDpi xmlns:a14="http://schemas.microsoft.com/office/drawing/2010/main" val="0"/>
+                        </a:ext>
+                      </a:extLst>
+                    </a:blip>
+                    <a:stretch>
+                      <a:fillRect/>
+                    </a:stretch>
+                  </pic:blipFill>
+                  <pic:spPr>
+                    <a:xfrm>
+                      <a:off x="0" y="0"/>
+                      <a:ext cx="1943268" cy="1806097"/>
+                    </a:xfrm>
+                    <a:prstGeom prst="rect">
+                      <a:avLst/>
+                    </a:prstGeom>
+                  </pic:spPr>
+                </pic:pic>
+              </a:graphicData>
+            </a:graphic>
+          </wp:inline>
+        </w:drawing>
+      </w:r>
+    </w:p>
+    <w:p/>
+    <w:p/>
+    <w:p/>
+    <w:p/>
+    <w:p/>
+    <w:p/>
     <w:p>
       <w:r>
         <w:rPr>
@@ -108,7 +582,7 @@
                     </pic:cNvPicPr>
                   </pic:nvPicPr>
                   <pic:blipFill>
-                    <a:blip r:embed="rId4">
+                    <a:blip r:embed="rId18">
                       <a:extLst>
                         <a:ext uri="{28A0092B-C50C-407E-A947-70E740481C1C}">
                           <a14:useLocalDpi xmlns:a14="http://schemas.microsoft.com/office/drawing/2010/main" val="0"/>
@@ -252,7 +726,6 @@
         <w:rPr>
           <w:noProof/>
         </w:rPr>
-        <w:lastRenderedPageBreak/>
         <mc:AlternateContent>
           <mc:Choice Requires="wps">
             <w:drawing>
@@ -352,7 +825,7 @@
                     </pic:cNvPicPr>
                   </pic:nvPicPr>
                   <pic:blipFill>
-                    <a:blip r:embed="rId5">
+                    <a:blip r:embed="rId19">
                       <a:extLst>
                         <a:ext uri="{28A0092B-C50C-407E-A947-70E740481C1C}">
                           <a14:useLocalDpi xmlns:a14="http://schemas.microsoft.com/office/drawing/2010/main" val="0"/>

</xml_diff>